<commit_message>
Elaborando archivos de hits y misses para realizar gráficas, ejemplo realizado con LRU, se comentó código con respecto a este paso
</commit_message>
<xml_diff>
--- a/docCache.docx
+++ b/docCache.docx
@@ -96,7 +96,7 @@
                     </pic:cNvPicPr>
                   </pic:nvPicPr>
                   <pic:blipFill>
-                    <a:blip r:embed="rId7" cstate="print">
+                    <a:blip r:embed="rId8" cstate="print">
                       <a:lum bright="70000" contrast="-70000"/>
                       <a:extLst>
                         <a:ext uri="{28A0092B-C50C-407E-A947-70E740481C1C}">
@@ -742,18 +742,7 @@
           <w:shd w:val="clear" w:color="auto" w:fill="FFFFFF"/>
           <w:lang w:eastAsia="es-EC"/>
         </w:rPr>
-        <w:t>En la actualidad la cantidad de datos que se manipulan a través de archivos, ya sea creando, accediendo, modificando o guardando, es muy grande; por dicho motivo los sistemas operativos alojan su sistema de ar</w:t>
-      </w:r>
-      <w:bookmarkStart w:id="0" w:name="_GoBack"/>
-      <w:bookmarkEnd w:id="0"/>
-      <w:r>
-        <w:rPr>
-          <w:rFonts w:ascii="Arial" w:eastAsia="Times New Roman" w:hAnsi="Arial" w:cs="Arial"/>
-          <w:color w:val="000000"/>
-          <w:shd w:val="clear" w:color="auto" w:fill="FFFFFF"/>
-          <w:lang w:eastAsia="es-EC"/>
-        </w:rPr>
-        <w:t>chivos en almacenamiento secundario y lo estructuran de tal forma que el tiempo de respuesta en el acceso a los datos sea óptimo, la información esté protegida, se note un buen rendimiento, haya soporte a requerimientos de los usuarios, entre otros.</w:t>
+        <w:t>En la actualidad la cantidad de datos que se manipulan a través de archivos, ya sea creando, accediendo, modificando o guardando, es muy grande; por dicho motivo los sistemas operativos alojan su sistema de archivos en almacenamiento secundario y lo estructuran de tal forma que el tiempo de respuesta en el acceso a los datos sea óptimo, la información esté protegida, se note un buen rendimiento, haya soporte a requerimientos de los usuarios, entre otros.</w:t>
       </w:r>
     </w:p>
     <w:p>
@@ -957,7 +946,7 @@
         </w:rPr>
         <w:t xml:space="preserve"> LRU, LRU-k, CLOCK y ÓPTIMO con un dataset descargado de “</w:t>
       </w:r>
-      <w:hyperlink r:id="rId8" w:history="1">
+      <w:hyperlink r:id="rId9" w:history="1">
         <w:r>
           <w:rPr>
             <w:rFonts w:ascii="Arial" w:eastAsia="Times New Roman" w:hAnsi="Arial" w:cs="Arial"/>
@@ -1082,9 +1071,10 @@
       <w:pPr>
         <w:spacing w:after="0" w:line="240" w:lineRule="auto"/>
         <w:rPr>
-          <w:rFonts w:ascii="Times New Roman" w:eastAsia="Times New Roman" w:hAnsi="Times New Roman" w:cs="Times New Roman"/>
-          <w:sz w:val="24"/>
-          <w:szCs w:val="24"/>
+          <w:rFonts w:ascii="Arial" w:eastAsia="Times New Roman" w:hAnsi="Arial" w:cs="Arial"/>
+          <w:b/>
+          <w:bCs/>
+          <w:color w:val="000000"/>
           <w:lang w:eastAsia="es-EC"/>
         </w:rPr>
       </w:pPr>
@@ -1102,22 +1092,75 @@
     </w:p>
     <w:p>
       <w:pPr>
-        <w:spacing w:after="0" w:line="240" w:lineRule="auto"/>
-        <w:rPr>
-          <w:rFonts w:ascii="Times New Roman" w:eastAsia="Times New Roman" w:hAnsi="Times New Roman" w:cs="Times New Roman"/>
-          <w:sz w:val="24"/>
-          <w:szCs w:val="24"/>
-          <w:lang w:eastAsia="es-EC"/>
-        </w:rPr>
-      </w:pPr>
-    </w:p>
-    <w:p>
-      <w:pPr>
-        <w:spacing w:after="0" w:line="240" w:lineRule="auto"/>
-        <w:rPr>
-          <w:rFonts w:ascii="Times New Roman" w:eastAsia="Times New Roman" w:hAnsi="Times New Roman" w:cs="Times New Roman"/>
-          <w:sz w:val="24"/>
-          <w:szCs w:val="24"/>
+        <w:rPr>
+          <w:rFonts w:ascii="Arial" w:eastAsia="Times New Roman" w:hAnsi="Arial" w:cs="Arial"/>
+          <w:b/>
+          <w:bCs/>
+          <w:color w:val="000000"/>
+          <w:lang w:eastAsia="es-EC"/>
+        </w:rPr>
+      </w:pPr>
+      <w:r>
+        <w:rPr>
+          <w:rFonts w:ascii="Arial" w:eastAsia="Times New Roman" w:hAnsi="Arial" w:cs="Arial"/>
+          <w:b/>
+          <w:bCs/>
+          <w:color w:val="000000"/>
+          <w:lang w:eastAsia="es-EC"/>
+        </w:rPr>
+        <w:br w:type="page"/>
+      </w:r>
+    </w:p>
+    <w:p>
+      <w:pPr>
+        <w:rPr>
+          <w:rFonts w:ascii="Times New Roman" w:eastAsia="Times New Roman" w:hAnsi="Times New Roman" w:cs="Times New Roman"/>
+          <w:sz w:val="24"/>
+          <w:szCs w:val="24"/>
+          <w:lang w:eastAsia="es-EC"/>
+        </w:rPr>
+      </w:pPr>
+      <w:r>
+        <w:rPr>
+          <w:rFonts w:ascii="Times New Roman" w:eastAsia="Times New Roman" w:hAnsi="Times New Roman" w:cs="Times New Roman"/>
+          <w:sz w:val="24"/>
+          <w:szCs w:val="24"/>
+          <w:lang w:eastAsia="es-EC"/>
+        </w:rPr>
+        <w:lastRenderedPageBreak/>
+        <w:br w:type="page"/>
+      </w:r>
+    </w:p>
+    <w:p>
+      <w:pPr>
+        <w:spacing w:after="0" w:line="240" w:lineRule="auto"/>
+        <w:rPr>
+          <w:rFonts w:ascii="Times New Roman" w:eastAsia="Times New Roman" w:hAnsi="Times New Roman" w:cs="Times New Roman"/>
+          <w:sz w:val="24"/>
+          <w:szCs w:val="24"/>
+          <w:lang w:eastAsia="es-EC"/>
+        </w:rPr>
+      </w:pPr>
+    </w:p>
+    <w:p>
+      <w:pPr>
+        <w:spacing w:after="0" w:line="240" w:lineRule="auto"/>
+        <w:rPr>
+          <w:rFonts w:ascii="Times New Roman" w:eastAsia="Times New Roman" w:hAnsi="Times New Roman" w:cs="Times New Roman"/>
+          <w:sz w:val="24"/>
+          <w:szCs w:val="24"/>
+          <w:lang w:eastAsia="es-EC"/>
+        </w:rPr>
+      </w:pPr>
+    </w:p>
+    <w:p>
+      <w:pPr>
+        <w:spacing w:after="0" w:line="240" w:lineRule="auto"/>
+        <w:rPr>
+          <w:rFonts w:ascii="Arial" w:eastAsia="Times New Roman" w:hAnsi="Arial" w:cs="Arial"/>
+          <w:b/>
+          <w:bCs/>
+          <w:color w:val="000000"/>
           <w:lang w:eastAsia="es-EC"/>
         </w:rPr>
       </w:pPr>
@@ -1130,6 +1173,165 @@
           <w:lang w:eastAsia="es-EC"/>
         </w:rPr>
         <w:t>RESULTADOS</w:t>
+      </w:r>
+    </w:p>
+    <w:p>
+      <w:pPr>
+        <w:rPr>
+          <w:rFonts w:ascii="Arial" w:eastAsia="Times New Roman" w:hAnsi="Arial" w:cs="Arial"/>
+          <w:b/>
+          <w:bCs/>
+          <w:color w:val="000000"/>
+          <w:lang w:eastAsia="es-EC"/>
+        </w:rPr>
+      </w:pPr>
+    </w:p>
+    <w:p>
+      <w:pPr>
+        <w:rPr>
+          <w:rFonts w:ascii="Arial" w:eastAsia="Times New Roman" w:hAnsi="Arial" w:cs="Arial"/>
+          <w:b/>
+          <w:bCs/>
+          <w:color w:val="000000"/>
+          <w:lang w:eastAsia="es-EC"/>
+        </w:rPr>
+      </w:pPr>
+      <w:r>
+        <w:rPr>
+          <w:rFonts w:ascii="Arial" w:eastAsia="Times New Roman" w:hAnsi="Arial" w:cs="Arial"/>
+          <w:b/>
+          <w:bCs/>
+          <w:color w:val="000000"/>
+          <w:lang w:eastAsia="es-EC"/>
+        </w:rPr>
+        <w:t>LRU</w:t>
+      </w:r>
+    </w:p>
+    <w:p>
+      <w:pPr>
+        <w:pStyle w:val="Prrafodelista"/>
+        <w:numPr>
+          <w:ilvl w:val="0"/>
+          <w:numId w:val="1"/>
+        </w:numPr>
+        <w:rPr>
+          <w:rFonts w:ascii="Arial" w:eastAsia="Times New Roman" w:hAnsi="Arial" w:cs="Arial"/>
+          <w:b/>
+          <w:bCs/>
+          <w:color w:val="000000"/>
+          <w:lang w:eastAsia="es-EC"/>
+        </w:rPr>
+      </w:pPr>
+      <w:r>
+        <w:rPr>
+          <w:rFonts w:ascii="Arial" w:eastAsia="Times New Roman" w:hAnsi="Arial" w:cs="Arial"/>
+          <w:b/>
+          <w:bCs/>
+          <w:color w:val="000000"/>
+          <w:lang w:eastAsia="es-EC"/>
+        </w:rPr>
+        <w:t>Ejecución utilizando el algoritmos con tamaño de caché = 5000</w:t>
+      </w:r>
+      <w:r>
+        <w:rPr>
+          <w:rFonts w:ascii="Arial" w:eastAsia="Times New Roman" w:hAnsi="Arial" w:cs="Arial"/>
+          <w:b/>
+          <w:bCs/>
+          <w:color w:val="000000"/>
+          <w:lang w:eastAsia="es-EC"/>
+        </w:rPr>
+        <w:t xml:space="preserve"> frames.</w:t>
+      </w:r>
+      <w:bookmarkStart w:id="0" w:name="_GoBack"/>
+      <w:bookmarkEnd w:id="0"/>
+    </w:p>
+    <w:p>
+      <w:pPr>
+        <w:rPr>
+          <w:rFonts w:ascii="Arial" w:eastAsia="Times New Roman" w:hAnsi="Arial" w:cs="Arial"/>
+          <w:b/>
+          <w:bCs/>
+          <w:color w:val="000000"/>
+          <w:lang w:eastAsia="es-EC"/>
+        </w:rPr>
+      </w:pPr>
+      <w:r>
+        <w:rPr>
+          <w:noProof/>
+          <w:lang w:eastAsia="es-EC"/>
+        </w:rPr>
+        <w:drawing>
+          <wp:inline distT="0" distB="0" distL="0" distR="0" wp14:anchorId="6E27E058" wp14:editId="1DBD8961">
+            <wp:extent cx="6093206" cy="1476375"/>
+            <wp:effectExtent l="0" t="0" r="3175" b="0"/>
+            <wp:docPr id="5" name="Imagen 5"/>
+            <wp:cNvGraphicFramePr>
+              <a:graphicFrameLocks xmlns:a="http://schemas.openxmlformats.org/drawingml/2006/main" noChangeAspect="1"/>
+            </wp:cNvGraphicFramePr>
+            <a:graphic xmlns:a="http://schemas.openxmlformats.org/drawingml/2006/main">
+              <a:graphicData uri="http://schemas.openxmlformats.org/drawingml/2006/picture">
+                <pic:pic xmlns:pic="http://schemas.openxmlformats.org/drawingml/2006/picture">
+                  <pic:nvPicPr>
+                    <pic:cNvPr id="0" name=""/>
+                    <pic:cNvPicPr/>
+                  </pic:nvPicPr>
+                  <pic:blipFill rotWithShape="1">
+                    <a:blip r:embed="rId10"/>
+                    <a:srcRect l="32443" t="39212" r="16939" b="38973"/>
+                    <a:stretch/>
+                  </pic:blipFill>
+                  <pic:spPr bwMode="auto">
+                    <a:xfrm>
+                      <a:off x="0" y="0"/>
+                      <a:ext cx="6098113" cy="1477564"/>
+                    </a:xfrm>
+                    <a:prstGeom prst="rect">
+                      <a:avLst/>
+                    </a:prstGeom>
+                    <a:ln>
+                      <a:noFill/>
+                    </a:ln>
+                    <a:extLst>
+                      <a:ext uri="{53640926-AAD7-44D8-BBD7-CCE9431645EC}">
+                        <a14:shadowObscured xmlns:a14="http://schemas.microsoft.com/office/drawing/2010/main"/>
+                      </a:ext>
+                    </a:extLst>
+                  </pic:spPr>
+                </pic:pic>
+              </a:graphicData>
+            </a:graphic>
+          </wp:inline>
+        </w:drawing>
+      </w:r>
+    </w:p>
+    <w:p>
+      <w:pPr>
+        <w:spacing w:after="0" w:line="240" w:lineRule="auto"/>
+        <w:rPr>
+          <w:rFonts w:ascii="Times New Roman" w:eastAsia="Times New Roman" w:hAnsi="Times New Roman" w:cs="Times New Roman"/>
+          <w:sz w:val="24"/>
+          <w:szCs w:val="24"/>
+          <w:lang w:eastAsia="es-EC"/>
+        </w:rPr>
+      </w:pPr>
+    </w:p>
+    <w:p>
+      <w:pPr>
+        <w:rPr>
+          <w:rFonts w:ascii="Times New Roman" w:eastAsia="Times New Roman" w:hAnsi="Times New Roman" w:cs="Times New Roman"/>
+          <w:sz w:val="24"/>
+          <w:szCs w:val="24"/>
+          <w:lang w:eastAsia="es-EC"/>
+        </w:rPr>
+      </w:pPr>
+      <w:r>
+        <w:rPr>
+          <w:rFonts w:ascii="Times New Roman" w:eastAsia="Times New Roman" w:hAnsi="Times New Roman" w:cs="Times New Roman"/>
+          <w:sz w:val="24"/>
+          <w:szCs w:val="24"/>
+          <w:lang w:eastAsia="es-EC"/>
+        </w:rPr>
+        <w:br w:type="page"/>
       </w:r>
     </w:p>
     <w:p>
@@ -1166,7 +1368,7 @@
     </w:p>
     <w:p/>
     <w:sectPr>
-      <w:footerReference w:type="default" r:id="rId9"/>
+      <w:footerReference w:type="default" r:id="rId11"/>
       <w:pgSz w:w="12240" w:h="15840"/>
       <w:pgMar w:top="1417" w:right="1701" w:bottom="1417" w:left="1701" w:header="708" w:footer="708" w:gutter="0"/>
       <w:cols w:space="708"/>
@@ -1302,6 +1504,103 @@
     </w:p>
   </w:footnote>
 </w:footnotes>
+</file>
+
+<file path=word/numbering.xml><?xml version="1.0" encoding="utf-8"?>
+<w:numbering xmlns:wpc="http://schemas.microsoft.com/office/word/2010/wordprocessingCanvas" xmlns:mc="http://schemas.openxmlformats.org/markup-compatibility/2006" xmlns:o="urn:schemas-microsoft-com:office:office" xmlns:r="http://schemas.openxmlformats.org/officeDocument/2006/relationships" xmlns:m="http://schemas.openxmlformats.org/officeDocument/2006/math" xmlns:v="urn:schemas-microsoft-com:vml" xmlns:wp14="http://schemas.microsoft.com/office/word/2010/wordprocessingDrawing" xmlns:wp="http://schemas.openxmlformats.org/drawingml/2006/wordprocessingDrawing" xmlns:w10="urn:schemas-microsoft-com:office:word" xmlns:w="http://schemas.openxmlformats.org/wordprocessingml/2006/main" xmlns:w14="http://schemas.microsoft.com/office/word/2010/wordml" xmlns:wpg="http://schemas.microsoft.com/office/word/2010/wordprocessingGroup" xmlns:wpi="http://schemas.microsoft.com/office/word/2010/wordprocessingInk" xmlns:wne="http://schemas.microsoft.com/office/word/2006/wordml" xmlns:wps="http://schemas.microsoft.com/office/word/2010/wordprocessingShape" mc:Ignorable="w14 wp14">
+  <w:abstractNum w:abstractNumId="0">
+    <w:nsid w:val="417D0B8B"/>
+    <w:multiLevelType w:val="hybridMultilevel"/>
+    <w:tmpl w:val="5D60AFE2"/>
+    <w:lvl w:ilvl="0" w:tplc="300A0011">
+      <w:start w:val="1"/>
+      <w:numFmt w:val="decimal"/>
+      <w:lvlText w:val="%1)"/>
+      <w:lvlJc w:val="left"/>
+      <w:pPr>
+        <w:ind w:left="720" w:hanging="360"/>
+      </w:pPr>
+      <w:rPr>
+        <w:rFonts w:hint="default"/>
+      </w:rPr>
+    </w:lvl>
+    <w:lvl w:ilvl="1" w:tplc="300A0019" w:tentative="1">
+      <w:start w:val="1"/>
+      <w:numFmt w:val="lowerLetter"/>
+      <w:lvlText w:val="%2."/>
+      <w:lvlJc w:val="left"/>
+      <w:pPr>
+        <w:ind w:left="1440" w:hanging="360"/>
+      </w:pPr>
+    </w:lvl>
+    <w:lvl w:ilvl="2" w:tplc="300A001B" w:tentative="1">
+      <w:start w:val="1"/>
+      <w:numFmt w:val="lowerRoman"/>
+      <w:lvlText w:val="%3."/>
+      <w:lvlJc w:val="right"/>
+      <w:pPr>
+        <w:ind w:left="2160" w:hanging="180"/>
+      </w:pPr>
+    </w:lvl>
+    <w:lvl w:ilvl="3" w:tplc="300A000F" w:tentative="1">
+      <w:start w:val="1"/>
+      <w:numFmt w:val="decimal"/>
+      <w:lvlText w:val="%4."/>
+      <w:lvlJc w:val="left"/>
+      <w:pPr>
+        <w:ind w:left="2880" w:hanging="360"/>
+      </w:pPr>
+    </w:lvl>
+    <w:lvl w:ilvl="4" w:tplc="300A0019" w:tentative="1">
+      <w:start w:val="1"/>
+      <w:numFmt w:val="lowerLetter"/>
+      <w:lvlText w:val="%5."/>
+      <w:lvlJc w:val="left"/>
+      <w:pPr>
+        <w:ind w:left="3600" w:hanging="360"/>
+      </w:pPr>
+    </w:lvl>
+    <w:lvl w:ilvl="5" w:tplc="300A001B" w:tentative="1">
+      <w:start w:val="1"/>
+      <w:numFmt w:val="lowerRoman"/>
+      <w:lvlText w:val="%6."/>
+      <w:lvlJc w:val="right"/>
+      <w:pPr>
+        <w:ind w:left="4320" w:hanging="180"/>
+      </w:pPr>
+    </w:lvl>
+    <w:lvl w:ilvl="6" w:tplc="300A000F" w:tentative="1">
+      <w:start w:val="1"/>
+      <w:numFmt w:val="decimal"/>
+      <w:lvlText w:val="%7."/>
+      <w:lvlJc w:val="left"/>
+      <w:pPr>
+        <w:ind w:left="5040" w:hanging="360"/>
+      </w:pPr>
+    </w:lvl>
+    <w:lvl w:ilvl="7" w:tplc="300A0019" w:tentative="1">
+      <w:start w:val="1"/>
+      <w:numFmt w:val="lowerLetter"/>
+      <w:lvlText w:val="%8."/>
+      <w:lvlJc w:val="left"/>
+      <w:pPr>
+        <w:ind w:left="5760" w:hanging="360"/>
+      </w:pPr>
+    </w:lvl>
+    <w:lvl w:ilvl="8" w:tplc="300A001B" w:tentative="1">
+      <w:start w:val="1"/>
+      <w:numFmt w:val="lowerRoman"/>
+      <w:lvlText w:val="%9."/>
+      <w:lvlJc w:val="right"/>
+      <w:pPr>
+        <w:ind w:left="6480" w:hanging="180"/>
+      </w:pPr>
+    </w:lvl>
+  </w:abstractNum>
+  <w:num w:numId="1">
+    <w:abstractNumId w:val="0"/>
+  </w:num>
+</w:numbering>
 </file>
 
 <file path=word/styles.xml><?xml version="1.0" encoding="utf-8"?>
@@ -1569,6 +1868,47 @@
     <w:uiPriority w:val="99"/>
     <w:rsid w:val="009D239B"/>
   </w:style>
+  <w:style w:type="paragraph" w:styleId="Textodeglobo">
+    <w:name w:val="Balloon Text"/>
+    <w:basedOn w:val="Normal"/>
+    <w:link w:val="TextodegloboCar"/>
+    <w:uiPriority w:val="99"/>
+    <w:semiHidden/>
+    <w:unhideWhenUsed/>
+    <w:rsid w:val="00B33DA3"/>
+    <w:pPr>
+      <w:spacing w:after="0" w:line="240" w:lineRule="auto"/>
+    </w:pPr>
+    <w:rPr>
+      <w:rFonts w:ascii="Tahoma" w:hAnsi="Tahoma" w:cs="Tahoma"/>
+      <w:sz w:val="16"/>
+      <w:szCs w:val="16"/>
+    </w:rPr>
+  </w:style>
+  <w:style w:type="character" w:customStyle="1" w:styleId="TextodegloboCar">
+    <w:name w:val="Texto de globo Car"/>
+    <w:basedOn w:val="Fuentedeprrafopredeter"/>
+    <w:link w:val="Textodeglobo"/>
+    <w:uiPriority w:val="99"/>
+    <w:semiHidden/>
+    <w:rsid w:val="00B33DA3"/>
+    <w:rPr>
+      <w:rFonts w:ascii="Tahoma" w:hAnsi="Tahoma" w:cs="Tahoma"/>
+      <w:sz w:val="16"/>
+      <w:szCs w:val="16"/>
+    </w:rPr>
+  </w:style>
+  <w:style w:type="paragraph" w:styleId="Prrafodelista">
+    <w:name w:val="List Paragraph"/>
+    <w:basedOn w:val="Normal"/>
+    <w:uiPriority w:val="34"/>
+    <w:qFormat/>
+    <w:rsid w:val="00B33DA3"/>
+    <w:pPr>
+      <w:ind w:left="720"/>
+      <w:contextualSpacing/>
+    </w:pPr>
+  </w:style>
 </w:styles>
 </file>
 
@@ -1836,6 +2176,47 @@
     <w:link w:val="Piedepgina"/>
     <w:uiPriority w:val="99"/>
     <w:rsid w:val="009D239B"/>
+  </w:style>
+  <w:style w:type="paragraph" w:styleId="Textodeglobo">
+    <w:name w:val="Balloon Text"/>
+    <w:basedOn w:val="Normal"/>
+    <w:link w:val="TextodegloboCar"/>
+    <w:uiPriority w:val="99"/>
+    <w:semiHidden/>
+    <w:unhideWhenUsed/>
+    <w:rsid w:val="00B33DA3"/>
+    <w:pPr>
+      <w:spacing w:after="0" w:line="240" w:lineRule="auto"/>
+    </w:pPr>
+    <w:rPr>
+      <w:rFonts w:ascii="Tahoma" w:hAnsi="Tahoma" w:cs="Tahoma"/>
+      <w:sz w:val="16"/>
+      <w:szCs w:val="16"/>
+    </w:rPr>
+  </w:style>
+  <w:style w:type="character" w:customStyle="1" w:styleId="TextodegloboCar">
+    <w:name w:val="Texto de globo Car"/>
+    <w:basedOn w:val="Fuentedeprrafopredeter"/>
+    <w:link w:val="Textodeglobo"/>
+    <w:uiPriority w:val="99"/>
+    <w:semiHidden/>
+    <w:rsid w:val="00B33DA3"/>
+    <w:rPr>
+      <w:rFonts w:ascii="Tahoma" w:hAnsi="Tahoma" w:cs="Tahoma"/>
+      <w:sz w:val="16"/>
+      <w:szCs w:val="16"/>
+    </w:rPr>
+  </w:style>
+  <w:style w:type="paragraph" w:styleId="Prrafodelista">
+    <w:name w:val="List Paragraph"/>
+    <w:basedOn w:val="Normal"/>
+    <w:uiPriority w:val="34"/>
+    <w:qFormat/>
+    <w:rsid w:val="00B33DA3"/>
+    <w:pPr>
+      <w:ind w:left="720"/>
+      <w:contextualSpacing/>
+    </w:pPr>
   </w:style>
 </w:styles>
 </file>

</xml_diff>